<commit_message>
Insert captions in figures and update bibliography
</commit_message>
<xml_diff>
--- a/Documentation/groupC_FinalProject_SD2.docx
+++ b/Documentation/groupC_FinalProject_SD2.docx
@@ -16617,6 +16617,9 @@
       <w:bookmarkEnd w:id="14"/>
     </w:p>
     <w:p>
+      <w:pPr>
+        <w:keepNext/>
+      </w:pPr>
       <w:r>
         <w:rPr>
           <w:noProof/>
@@ -16659,6 +16662,31 @@
       </w:r>
     </w:p>
     <w:p>
+      <w:pPr>
+        <w:pStyle w:val="Caption"/>
+      </w:pPr>
+      <w:r>
+        <w:t xml:space="preserve">Figure </w:t>
+      </w:r>
+      <w:fldSimple w:instr=" SEQ Figure \* ARABIC ">
+        <w:r>
+          <w:rPr>
+            <w:noProof/>
+          </w:rPr>
+          <w:t>1</w:t>
+        </w:r>
+      </w:fldSimple>
+      <w:r>
+        <w:t xml:space="preserve"> - </w:t>
+      </w:r>
+      <w:r>
+        <w:t>GitHub commit history showcasing the project's development process, including code updates, fixes, and feature implementations by the team.</w:t>
+      </w:r>
+    </w:p>
+    <w:p>
+      <w:pPr>
+        <w:keepNext/>
+      </w:pPr>
       <w:r>
         <w:rPr>
           <w:noProof/>
@@ -16701,10 +16729,36 @@
       </w:r>
     </w:p>
     <w:p>
+      <w:pPr>
+        <w:pStyle w:val="Caption"/>
+      </w:pPr>
+      <w:r>
+        <w:t xml:space="preserve">Figure </w:t>
+      </w:r>
+      <w:fldSimple w:instr=" SEQ Figure \* ARABIC ">
+        <w:r>
+          <w:rPr>
+            <w:noProof/>
+          </w:rPr>
+          <w:t>2</w:t>
+        </w:r>
+      </w:fldSimple>
+      <w:r>
+        <w:t xml:space="preserve"> - </w:t>
+      </w:r>
+      <w:r>
+        <w:t>GitHub commit history showcasing the project's development process, including code updates, fixes, and feature implementations by the team.</w:t>
+      </w:r>
+    </w:p>
+    <w:p>
+      <w:pPr>
+        <w:keepNext/>
+      </w:pPr>
       <w:r>
         <w:rPr>
           <w:noProof/>
         </w:rPr>
+        <w:lastRenderedPageBreak/>
         <w:drawing>
           <wp:inline distT="0" distB="0" distL="0" distR="0" wp14:anchorId="2F25B8B3" wp14:editId="46C268BE">
             <wp:extent cx="6750685" cy="1960880"/>
@@ -16744,6 +16798,28 @@
     </w:p>
     <w:p>
       <w:pPr>
+        <w:pStyle w:val="Caption"/>
+      </w:pPr>
+      <w:r>
+        <w:t xml:space="preserve">Figure </w:t>
+      </w:r>
+      <w:fldSimple w:instr=" SEQ Figure \* ARABIC ">
+        <w:r>
+          <w:rPr>
+            <w:noProof/>
+          </w:rPr>
+          <w:t>3</w:t>
+        </w:r>
+      </w:fldSimple>
+      <w:r>
+        <w:t xml:space="preserve"> - </w:t>
+      </w:r>
+      <w:r>
+        <w:t>GitHub commit history showcasing the project's development process, including code updates, fixes, and feature implementations by the team.</w:t>
+      </w:r>
+    </w:p>
+    <w:p>
+      <w:pPr>
         <w:pStyle w:val="Heading2"/>
         <w:ind w:left="851" w:hanging="567"/>
         <w:rPr>
@@ -16755,7 +16831,6 @@
         <w:rPr>
           <w:szCs w:val="28"/>
         </w:rPr>
-        <w:lastRenderedPageBreak/>
         <w:t>Full Log Details</w:t>
       </w:r>
       <w:bookmarkEnd w:id="15"/>

</xml_diff>